<commit_message>
Update Topic B Programming Skills/Mod B.3 Python Pixels.docx
</commit_message>
<xml_diff>
--- a/Topic B Programming Skills/Mod B.3 Python Pixels.docx
+++ b/Topic B Programming Skills/Mod B.3 Python Pixels.docx
@@ -1537,23 +1537,7 @@
           <w:sz w:val="22"/>
           <w:szCs w:val="22"/>
         </w:rPr>
-        <w:t>Explain how the program code in lines 52 to 58 works. (i.e. The main program code</w:t>
-      </w:r>
-      <w:r>
-        <w:rPr>
-          <w:rFonts w:asciiTheme="minorHAnsi" w:hAnsiTheme="minorHAnsi"/>
-          <w:sz w:val="22"/>
-          <w:szCs w:val="22"/>
-        </w:rPr>
-        <w:t>.</w:t>
-      </w:r>
-      <w:r>
-        <w:rPr>
-          <w:rFonts w:asciiTheme="minorHAnsi" w:hAnsiTheme="minorHAnsi"/>
-          <w:sz w:val="22"/>
-          <w:szCs w:val="22"/>
-        </w:rPr>
-        <w:t>)</w:t>
+        <w:t>Explain how the program code in lines 52 to 58 works. (i.e. The main program code.)</w:t>
       </w:r>
     </w:p>
     <w:p>
@@ -1576,15 +1560,7 @@
           <w:sz w:val="22"/>
           <w:szCs w:val="22"/>
         </w:rPr>
-        <w:t>How the program prints out pixels to produce and 8 by 8 resolution image</w:t>
-      </w:r>
-      <w:r>
-        <w:rPr>
-          <w:rFonts w:asciiTheme="minorHAnsi" w:hAnsiTheme="minorHAnsi"/>
-          <w:sz w:val="22"/>
-          <w:szCs w:val="22"/>
-        </w:rPr>
-        <w:t>.</w:t>
+        <w:t>How the program prints out pixels to produce and 8 by 8 resolution image.</w:t>
       </w:r>
     </w:p>
     <w:p>
@@ -1806,14 +1782,6 @@
           <w:szCs w:val="22"/>
         </w:rPr>
       </w:pPr>
-      <w:r>
-        <w:rPr>
-          <w:rFonts w:asciiTheme="minorHAnsi" w:hAnsiTheme="minorHAnsi"/>
-          <w:sz w:val="22"/>
-          <w:szCs w:val="22"/>
-        </w:rPr>
-        <w:t xml:space="preserve"> </w:t>
-      </w:r>
     </w:p>
     <w:p>
       <w:pPr>
@@ -1834,23 +1802,25 @@
           <w:sz w:val="22"/>
           <w:szCs w:val="22"/>
         </w:rPr>
-        <w:t xml:space="preserve">Modify the main program to print the image at a resolution of </w:t>
-      </w:r>
-      <w:r>
-        <w:rPr>
-          <w:rFonts w:asciiTheme="minorHAnsi" w:hAnsiTheme="minorHAnsi"/>
-          <w:sz w:val="22"/>
-          <w:szCs w:val="22"/>
-        </w:rPr>
-        <w:t xml:space="preserve"> </w:t>
-      </w:r>
-      <w:r>
-        <w:rPr>
-          <w:rFonts w:asciiTheme="minorHAnsi" w:hAnsiTheme="minorHAnsi"/>
-          <w:sz w:val="22"/>
-          <w:szCs w:val="22"/>
-        </w:rPr>
-        <w:t>12 by 4 pixels.</w:t>
+        <w:t xml:space="preserve">Modify the main program to print the image </w:t>
+      </w:r>
+      <w:r>
+        <w:rPr>
+          <w:rFonts w:asciiTheme="minorHAnsi" w:hAnsiTheme="minorHAnsi"/>
+          <w:sz w:val="22"/>
+          <w:szCs w:val="22"/>
+        </w:rPr>
+        <w:t>upside-down (i.e. pixels in reverse order)</w:t>
+      </w:r>
+      <w:bookmarkStart w:id="0" w:name="_GoBack"/>
+      <w:bookmarkEnd w:id="0"/>
+      <w:r>
+        <w:rPr>
+          <w:rFonts w:asciiTheme="minorHAnsi" w:hAnsiTheme="minorHAnsi"/>
+          <w:sz w:val="22"/>
+          <w:szCs w:val="22"/>
+        </w:rPr>
+        <w:t>.</w:t>
       </w:r>
     </w:p>
     <w:p>
@@ -1896,15 +1866,94 @@
           <w:sz w:val="22"/>
           <w:szCs w:val="22"/>
         </w:rPr>
-        <w:t>Explain your changes to the program code below</w:t>
-      </w:r>
-      <w:r>
-        <w:rPr>
-          <w:rFonts w:asciiTheme="minorHAnsi" w:hAnsiTheme="minorHAnsi"/>
-          <w:sz w:val="22"/>
-          <w:szCs w:val="22"/>
-        </w:rPr>
-        <w:t>.</w:t>
+        <w:t>Explain your changes to the program code below.</w:t>
+      </w:r>
+    </w:p>
+    <w:p>
+      <w:pPr>
+        <w:pStyle w:val="NoSpacing"/>
+        <w:ind w:left="720"/>
+        <w:rPr>
+          <w:rFonts w:asciiTheme="minorHAnsi" w:hAnsiTheme="minorHAnsi"/>
+          <w:sz w:val="22"/>
+          <w:szCs w:val="22"/>
+        </w:rPr>
+      </w:pPr>
+      <w:r>
+        <w:rPr>
+          <w:rFonts w:asciiTheme="minorHAnsi" w:hAnsiTheme="minorHAnsi"/>
+          <w:sz w:val="22"/>
+          <w:szCs w:val="22"/>
+        </w:rPr>
+        <w:t xml:space="preserve"> </w:t>
+      </w:r>
+    </w:p>
+    <w:p>
+      <w:pPr>
+        <w:pStyle w:val="NoSpacing"/>
+        <w:numPr>
+          <w:ilvl w:val="0"/>
+          <w:numId w:val="12"/>
+        </w:numPr>
+        <w:rPr>
+          <w:rFonts w:asciiTheme="minorHAnsi" w:hAnsiTheme="minorHAnsi"/>
+          <w:sz w:val="22"/>
+          <w:szCs w:val="22"/>
+        </w:rPr>
+      </w:pPr>
+      <w:r>
+        <w:rPr>
+          <w:rFonts w:asciiTheme="minorHAnsi" w:hAnsiTheme="minorHAnsi"/>
+          <w:sz w:val="22"/>
+          <w:szCs w:val="22"/>
+        </w:rPr>
+        <w:t>Modify the main program to print the image at a resolution of  12 by 4 pixels.</w:t>
+      </w:r>
+    </w:p>
+    <w:p>
+      <w:pPr>
+        <w:pStyle w:val="NoSpacing"/>
+        <w:numPr>
+          <w:ilvl w:val="0"/>
+          <w:numId w:val="16"/>
+        </w:numPr>
+        <w:ind w:left="720"/>
+        <w:rPr>
+          <w:rFonts w:asciiTheme="minorHAnsi" w:hAnsiTheme="minorHAnsi"/>
+          <w:sz w:val="22"/>
+          <w:szCs w:val="22"/>
+        </w:rPr>
+      </w:pPr>
+      <w:r>
+        <w:rPr>
+          <w:rFonts w:asciiTheme="minorHAnsi" w:hAnsiTheme="minorHAnsi"/>
+          <w:sz w:val="22"/>
+          <w:szCs w:val="22"/>
+        </w:rPr>
+        <w:t>Show your modified image to Mr. Nestor.</w:t>
+      </w:r>
+    </w:p>
+    <w:p>
+      <w:pPr>
+        <w:pStyle w:val="NoSpacing"/>
+        <w:numPr>
+          <w:ilvl w:val="0"/>
+          <w:numId w:val="16"/>
+        </w:numPr>
+        <w:ind w:left="720"/>
+        <w:rPr>
+          <w:rFonts w:asciiTheme="minorHAnsi" w:hAnsiTheme="minorHAnsi"/>
+          <w:sz w:val="22"/>
+          <w:szCs w:val="22"/>
+        </w:rPr>
+      </w:pPr>
+      <w:r>
+        <w:rPr>
+          <w:rFonts w:asciiTheme="minorHAnsi" w:hAnsiTheme="minorHAnsi"/>
+          <w:sz w:val="22"/>
+          <w:szCs w:val="22"/>
+        </w:rPr>
+        <w:t>Explain your changes to the program code below.</w:t>
       </w:r>
     </w:p>
     <w:p>
@@ -2040,15 +2089,7 @@
           <w:sz w:val="22"/>
           <w:szCs w:val="22"/>
         </w:rPr>
-        <w:t>Use and modify the sample pixel program code to create your own custom image</w:t>
-      </w:r>
-      <w:r>
-        <w:rPr>
-          <w:rFonts w:asciiTheme="minorHAnsi" w:hAnsiTheme="minorHAnsi"/>
-          <w:sz w:val="22"/>
-          <w:szCs w:val="22"/>
-        </w:rPr>
-        <w:t>.</w:t>
+        <w:t>Use and modify the sample pixel program code to create your own custom image.</w:t>
       </w:r>
     </w:p>
     <w:p>
@@ -2071,15 +2112,7 @@
           <w:sz w:val="22"/>
           <w:szCs w:val="22"/>
         </w:rPr>
-        <w:t>Create a larger resolution image than provided in the sample</w:t>
-      </w:r>
-      <w:r>
-        <w:rPr>
-          <w:rFonts w:asciiTheme="minorHAnsi" w:hAnsiTheme="minorHAnsi"/>
-          <w:sz w:val="22"/>
-          <w:szCs w:val="22"/>
-        </w:rPr>
-        <w:t>.</w:t>
+        <w:t>Create a larger resolution image than provided in the sample.</w:t>
       </w:r>
     </w:p>
     <w:p>
@@ -2158,17 +2191,7 @@
           <w:sz w:val="22"/>
           <w:szCs w:val="22"/>
         </w:rPr>
-        <w:t>List and explain your modified image code below</w:t>
-      </w:r>
-      <w:bookmarkStart w:id="0" w:name="_GoBack"/>
-      <w:bookmarkEnd w:id="0"/>
-      <w:r>
-        <w:rPr>
-          <w:rFonts w:asciiTheme="minorHAnsi" w:hAnsiTheme="minorHAnsi"/>
-          <w:sz w:val="22"/>
-          <w:szCs w:val="22"/>
-        </w:rPr>
-        <w:t>.</w:t>
+        <w:t>List and explain your modified image code below.</w:t>
       </w:r>
     </w:p>
     <w:p>

</xml_diff>